<commit_message>
Finished and Saved Report
</commit_message>
<xml_diff>
--- a/Lab 03/Lab03 Report.docx
+++ b/Lab 03/Lab03 Report.docx
@@ -186,6 +186,7 @@
       <w:r>
         <w:rPr>
           <w:rFonts w:ascii="Consolas" w:hAnsi="Consolas"/>
+          <w:noProof/>
           <w:lang w:val="en-US"/>
         </w:rPr>
         <w:drawing>
@@ -266,6 +267,7 @@
       <w:r>
         <w:rPr>
           <w:rFonts w:ascii="Consolas" w:hAnsi="Consolas"/>
+          <w:noProof/>
           <w:lang w:val="en-US"/>
         </w:rPr>
         <w:lastRenderedPageBreak/>
@@ -318,16 +320,64 @@
           <w:rFonts w:ascii="Consolas" w:hAnsi="Consolas"/>
           <w:lang w:val="en-US"/>
         </w:rPr>
-        <w:t>Lab Folder Screenshot:</w:t>
-      </w:r>
-    </w:p>
-    <w:p>
-      <w:pPr>
-        <w:rPr>
-          <w:rFonts w:ascii="Consolas" w:hAnsi="Consolas"/>
-          <w:lang w:val="en-US"/>
-        </w:rPr>
-      </w:pPr>
+        <w:t>Cache</w:t>
+      </w:r>
+      <w:r>
+        <w:rPr>
+          <w:rFonts w:ascii="Consolas" w:hAnsi="Consolas"/>
+          <w:lang w:val="en-US"/>
+        </w:rPr>
+        <w:t xml:space="preserve"> Screenshot:</w:t>
+      </w:r>
+    </w:p>
+    <w:p>
+      <w:pPr>
+        <w:rPr>
+          <w:rFonts w:ascii="Consolas" w:hAnsi="Consolas"/>
+          <w:lang w:val="en-US"/>
+        </w:rPr>
+      </w:pPr>
+      <w:r>
+        <w:rPr>
+          <w:rFonts w:ascii="Consolas" w:hAnsi="Consolas"/>
+          <w:lang w:val="en-US"/>
+        </w:rPr>
+        <w:drawing>
+          <wp:inline distT="0" distB="0" distL="0" distR="0" wp14:anchorId="1C144F4D" wp14:editId="523307D3">
+            <wp:extent cx="2248214" cy="2076740"/>
+            <wp:effectExtent l="0" t="0" r="0" b="0"/>
+            <wp:docPr id="1249198619" name="Picture 1" descr="A screenshot of a computer&#10;&#10;Description automatically generated"/>
+            <wp:cNvGraphicFramePr>
+              <a:graphicFrameLocks xmlns:a="http://schemas.openxmlformats.org/drawingml/2006/main" noChangeAspect="1"/>
+            </wp:cNvGraphicFramePr>
+            <a:graphic xmlns:a="http://schemas.openxmlformats.org/drawingml/2006/main">
+              <a:graphicData uri="http://schemas.openxmlformats.org/drawingml/2006/picture">
+                <pic:pic xmlns:pic="http://schemas.openxmlformats.org/drawingml/2006/picture">
+                  <pic:nvPicPr>
+                    <pic:cNvPr id="1249198619" name="Picture 1" descr="A screenshot of a computer&#10;&#10;Description automatically generated"/>
+                    <pic:cNvPicPr/>
+                  </pic:nvPicPr>
+                  <pic:blipFill>
+                    <a:blip r:embed="rId7"/>
+                    <a:stretch>
+                      <a:fillRect/>
+                    </a:stretch>
+                  </pic:blipFill>
+                  <pic:spPr>
+                    <a:xfrm>
+                      <a:off x="0" y="0"/>
+                      <a:ext cx="2248214" cy="2076740"/>
+                    </a:xfrm>
+                    <a:prstGeom prst="rect">
+                      <a:avLst/>
+                    </a:prstGeom>
+                  </pic:spPr>
+                </pic:pic>
+              </a:graphicData>
+            </a:graphic>
+          </wp:inline>
+        </w:drawing>
+      </w:r>
     </w:p>
     <w:p>
       <w:pPr>
@@ -359,7 +409,7 @@
           <w:lang w:val="en-US"/>
         </w:rPr>
       </w:pPr>
-      <w:hyperlink r:id="rId7" w:history="1">
+      <w:hyperlink r:id="rId8" w:history="1">
         <w:r>
           <w:rPr>
             <w:rStyle w:val="Hyperlink"/>

</xml_diff>

<commit_message>
Revert "Finished and Saved Report"
This reverts commit 1682e5c824b33c22b4b84a3e2074fe43558f7e90.
</commit_message>
<xml_diff>
--- a/Lab 03/Lab03 Report.docx
+++ b/Lab 03/Lab03 Report.docx
@@ -186,7 +186,6 @@
       <w:r>
         <w:rPr>
           <w:rFonts w:ascii="Consolas" w:hAnsi="Consolas"/>
-          <w:noProof/>
           <w:lang w:val="en-US"/>
         </w:rPr>
         <w:drawing>
@@ -267,7 +266,6 @@
       <w:r>
         <w:rPr>
           <w:rFonts w:ascii="Consolas" w:hAnsi="Consolas"/>
-          <w:noProof/>
           <w:lang w:val="en-US"/>
         </w:rPr>
         <w:lastRenderedPageBreak/>
@@ -320,64 +318,16 @@
           <w:rFonts w:ascii="Consolas" w:hAnsi="Consolas"/>
           <w:lang w:val="en-US"/>
         </w:rPr>
-        <w:t>Cache</w:t>
-      </w:r>
-      <w:r>
-        <w:rPr>
-          <w:rFonts w:ascii="Consolas" w:hAnsi="Consolas"/>
-          <w:lang w:val="en-US"/>
-        </w:rPr>
-        <w:t xml:space="preserve"> Screenshot:</w:t>
-      </w:r>
-    </w:p>
-    <w:p>
-      <w:pPr>
-        <w:rPr>
-          <w:rFonts w:ascii="Consolas" w:hAnsi="Consolas"/>
-          <w:lang w:val="en-US"/>
-        </w:rPr>
-      </w:pPr>
-      <w:r>
-        <w:rPr>
-          <w:rFonts w:ascii="Consolas" w:hAnsi="Consolas"/>
-          <w:lang w:val="en-US"/>
-        </w:rPr>
-        <w:drawing>
-          <wp:inline distT="0" distB="0" distL="0" distR="0" wp14:anchorId="1C144F4D" wp14:editId="523307D3">
-            <wp:extent cx="2248214" cy="2076740"/>
-            <wp:effectExtent l="0" t="0" r="0" b="0"/>
-            <wp:docPr id="1249198619" name="Picture 1" descr="A screenshot of a computer&#10;&#10;Description automatically generated"/>
-            <wp:cNvGraphicFramePr>
-              <a:graphicFrameLocks xmlns:a="http://schemas.openxmlformats.org/drawingml/2006/main" noChangeAspect="1"/>
-            </wp:cNvGraphicFramePr>
-            <a:graphic xmlns:a="http://schemas.openxmlformats.org/drawingml/2006/main">
-              <a:graphicData uri="http://schemas.openxmlformats.org/drawingml/2006/picture">
-                <pic:pic xmlns:pic="http://schemas.openxmlformats.org/drawingml/2006/picture">
-                  <pic:nvPicPr>
-                    <pic:cNvPr id="1249198619" name="Picture 1" descr="A screenshot of a computer&#10;&#10;Description automatically generated"/>
-                    <pic:cNvPicPr/>
-                  </pic:nvPicPr>
-                  <pic:blipFill>
-                    <a:blip r:embed="rId7"/>
-                    <a:stretch>
-                      <a:fillRect/>
-                    </a:stretch>
-                  </pic:blipFill>
-                  <pic:spPr>
-                    <a:xfrm>
-                      <a:off x="0" y="0"/>
-                      <a:ext cx="2248214" cy="2076740"/>
-                    </a:xfrm>
-                    <a:prstGeom prst="rect">
-                      <a:avLst/>
-                    </a:prstGeom>
-                  </pic:spPr>
-                </pic:pic>
-              </a:graphicData>
-            </a:graphic>
-          </wp:inline>
-        </w:drawing>
-      </w:r>
+        <w:t>Lab Folder Screenshot:</w:t>
+      </w:r>
+    </w:p>
+    <w:p>
+      <w:pPr>
+        <w:rPr>
+          <w:rFonts w:ascii="Consolas" w:hAnsi="Consolas"/>
+          <w:lang w:val="en-US"/>
+        </w:rPr>
+      </w:pPr>
     </w:p>
     <w:p>
       <w:pPr>
@@ -409,7 +359,7 @@
           <w:lang w:val="en-US"/>
         </w:rPr>
       </w:pPr>
-      <w:hyperlink r:id="rId8" w:history="1">
+      <w:hyperlink r:id="rId7" w:history="1">
         <w:r>
           <w:rPr>
             <w:rStyle w:val="Hyperlink"/>

</xml_diff>